<commit_message>
Done the preparation for exam3
</commit_message>
<xml_diff>
--- a/Slides/Exam3_Cheat_Sheet.docx
+++ b/Slides/Exam3_Cheat_Sheet.docx
@@ -5,7 +5,6 @@
     <w:p>
       <w:pPr>
         <w:rPr>
-          <w:rFonts w:hint="eastAsia"/>
           <w:sz w:val="20"/>
         </w:rPr>
       </w:pPr>
@@ -331,7 +330,6 @@
     <w:p>
       <w:pPr>
         <w:rPr>
-          <w:rFonts w:hint="eastAsia"/>
           <w:b/>
           <w:sz w:val="20"/>
         </w:rPr>
@@ -456,25 +454,7 @@
         <w:rPr>
           <w:sz w:val="18"/>
         </w:rPr>
-        <w:t xml:space="preserve">: </w:t>
-      </w:r>
-      <w:r>
-        <w:rPr>
-          <w:sz w:val="18"/>
-        </w:rPr>
-        <w:t>Easy to implement</w:t>
-      </w:r>
-      <w:r>
-        <w:rPr>
-          <w:sz w:val="18"/>
-        </w:rPr>
-        <w:t xml:space="preserve">, </w:t>
-      </w:r>
-      <w:r>
-        <w:rPr>
-          <w:sz w:val="18"/>
-        </w:rPr>
-        <w:t>Good results obtained in most of the cases</w:t>
+        <w:t>: Easy to implement, Good results obtained in most of the cases</w:t>
       </w:r>
     </w:p>
     <w:p>
@@ -501,14 +481,7 @@
           <w:b/>
           <w:sz w:val="18"/>
         </w:rPr>
-        <w:t xml:space="preserve"> </w:t>
-      </w:r>
-      <w:r>
-        <w:rPr>
-          <w:b/>
-          <w:sz w:val="18"/>
-        </w:rPr>
-        <w:t>Weakness</w:t>
+        <w:t xml:space="preserve"> Weakness</w:t>
       </w:r>
       <w:r>
         <w:rPr>
@@ -1076,31 +1049,7 @@
         <w:rPr>
           <w:sz w:val="20"/>
         </w:rPr>
-        <w:t>Weak labels from</w:t>
-      </w:r>
-      <w:r>
-        <w:rPr>
-          <w:sz w:val="20"/>
-        </w:rPr>
-        <w:t xml:space="preserve"> </w:t>
-      </w:r>
-      <w:r>
-        <w:rPr>
-          <w:sz w:val="20"/>
-        </w:rPr>
-        <w:t>crowd workers, output of</w:t>
-      </w:r>
-      <w:r>
-        <w:rPr>
-          <w:sz w:val="20"/>
-        </w:rPr>
-        <w:t xml:space="preserve"> </w:t>
-      </w:r>
-      <w:r>
-        <w:rPr>
-          <w:sz w:val="20"/>
-        </w:rPr>
-        <w:t>heuristic rules, or the result of</w:t>
+        <w:t>Weak labels from crowd workers, output of heuristic rules, or the result of</w:t>
       </w:r>
       <w:r>
         <w:rPr>
@@ -1208,8 +1157,697 @@
         </w:rPr>
         <w:t>, feature expectations, or measurements)</w:t>
       </w:r>
+    </w:p>
+    <w:p>
+      <w:pPr>
+        <w:rPr>
+          <w:sz w:val="20"/>
+        </w:rPr>
+      </w:pPr>
+      <w:r>
+        <w:rPr>
+          <w:b/>
+          <w:sz w:val="20"/>
+        </w:rPr>
+        <w:t>Classical Linear Classifiers</w:t>
+      </w:r>
+      <w:r>
+        <w:rPr>
+          <w:b/>
+          <w:sz w:val="20"/>
+        </w:rPr>
+        <w:t xml:space="preserve">: </w:t>
+      </w:r>
+      <w:r>
+        <w:rPr>
+          <w:sz w:val="20"/>
+        </w:rPr>
+        <w:t>Linear Discriminant Analysis (LDA)</w:t>
+      </w:r>
+      <w:r>
+        <w:rPr>
+          <w:sz w:val="20"/>
+        </w:rPr>
+        <w:t xml:space="preserve">, </w:t>
+      </w:r>
+      <w:r>
+        <w:rPr>
+          <w:sz w:val="20"/>
+        </w:rPr>
+        <w:t>Logistic Regression</w:t>
+      </w:r>
+      <w:r>
+        <w:rPr>
+          <w:sz w:val="20"/>
+        </w:rPr>
+        <w:t xml:space="preserve">, </w:t>
+      </w:r>
+      <w:r>
+        <w:rPr>
+          <w:sz w:val="20"/>
+        </w:rPr>
+        <w:t>Perceptron</w:t>
+      </w:r>
+      <w:r>
+        <w:rPr>
+          <w:sz w:val="20"/>
+        </w:rPr>
+        <w:t xml:space="preserve">, </w:t>
+      </w:r>
+      <w:r>
+        <w:rPr>
+          <w:sz w:val="20"/>
+        </w:rPr>
+        <w:t>SVM</w:t>
+      </w:r>
+    </w:p>
+    <w:p>
+      <w:pPr>
+        <w:pStyle w:val="a3"/>
+        <w:numPr>
+          <w:ilvl w:val="0"/>
+          <w:numId w:val="7"/>
+        </w:numPr>
+        <w:ind w:firstLineChars="0"/>
+        <w:rPr>
+          <w:sz w:val="20"/>
+        </w:rPr>
+      </w:pPr>
+      <w:r>
+        <w:rPr>
+          <w:b/>
+          <w:sz w:val="20"/>
+        </w:rPr>
+        <w:t>A generative classifier models p(</w:t>
+      </w:r>
+      <w:proofErr w:type="gramStart"/>
+      <w:r>
+        <w:rPr>
+          <w:b/>
+          <w:sz w:val="20"/>
+        </w:rPr>
+        <w:t>Y,X</w:t>
+      </w:r>
+      <w:proofErr w:type="gramEnd"/>
+      <w:r>
+        <w:rPr>
+          <w:b/>
+          <w:sz w:val="20"/>
+        </w:rPr>
+        <w:t>)</w:t>
+      </w:r>
+      <w:r>
+        <w:rPr>
+          <w:sz w:val="20"/>
+        </w:rPr>
+        <w:t>: It models how the data was "generated,“ and what is the likelihood this or that class generated this instance, and pick the one with higher probability</w:t>
+      </w:r>
+      <w:r>
+        <w:rPr>
+          <w:sz w:val="20"/>
+        </w:rPr>
+        <w:t>.</w:t>
+      </w:r>
+    </w:p>
+    <w:p>
+      <w:pPr>
+        <w:pStyle w:val="a3"/>
+        <w:numPr>
+          <w:ilvl w:val="0"/>
+          <w:numId w:val="7"/>
+        </w:numPr>
+        <w:ind w:firstLineChars="0"/>
+        <w:rPr>
+          <w:sz w:val="20"/>
+        </w:rPr>
+      </w:pPr>
+      <w:r>
+        <w:rPr>
+          <w:b/>
+          <w:sz w:val="20"/>
+        </w:rPr>
+        <w:t>A discriminative classifier models p(Y|X)</w:t>
+      </w:r>
+      <w:r>
+        <w:rPr>
+          <w:sz w:val="20"/>
+        </w:rPr>
+        <w:t>: It uses the data to create a decision boundary</w:t>
+      </w:r>
+    </w:p>
+    <w:p>
+      <w:pPr>
+        <w:pStyle w:val="a3"/>
+        <w:numPr>
+          <w:ilvl w:val="1"/>
+          <w:numId w:val="7"/>
+        </w:numPr>
+        <w:ind w:firstLineChars="0"/>
+        <w:rPr>
+          <w:sz w:val="20"/>
+        </w:rPr>
+      </w:pPr>
+      <w:r>
+        <w:rPr>
+          <w:b/>
+          <w:sz w:val="20"/>
+        </w:rPr>
+        <w:t>Strength</w:t>
+      </w:r>
+      <w:r>
+        <w:rPr>
+          <w:sz w:val="20"/>
+        </w:rPr>
+        <w:t>:</w:t>
+      </w:r>
+      <w:r>
+        <w:t xml:space="preserve"> </w:t>
+      </w:r>
+      <w:r>
+        <w:rPr>
+          <w:sz w:val="20"/>
+        </w:rPr>
+        <w:t>Prediction accuracy is generally high</w:t>
+      </w:r>
+      <w:r>
+        <w:rPr>
+          <w:sz w:val="20"/>
+        </w:rPr>
+        <w:t xml:space="preserve">, </w:t>
+      </w:r>
+      <w:r>
+        <w:rPr>
+          <w:sz w:val="20"/>
+        </w:rPr>
+        <w:t>Robust, works when training examples contain errors</w:t>
+      </w:r>
+      <w:r>
+        <w:rPr>
+          <w:sz w:val="20"/>
+        </w:rPr>
+        <w:t xml:space="preserve">, </w:t>
+      </w:r>
+      <w:r>
+        <w:rPr>
+          <w:sz w:val="20"/>
+        </w:rPr>
+        <w:t>Fast evaluation of the learned target function</w:t>
+      </w:r>
+    </w:p>
+    <w:p>
+      <w:pPr>
+        <w:pStyle w:val="a3"/>
+        <w:numPr>
+          <w:ilvl w:val="1"/>
+          <w:numId w:val="7"/>
+        </w:numPr>
+        <w:ind w:firstLineChars="0"/>
+        <w:rPr>
+          <w:sz w:val="20"/>
+        </w:rPr>
+      </w:pPr>
+      <w:r>
+        <w:rPr>
+          <w:b/>
+          <w:sz w:val="20"/>
+        </w:rPr>
+        <w:t>Criticism</w:t>
+      </w:r>
+      <w:r>
+        <w:rPr>
+          <w:sz w:val="20"/>
+        </w:rPr>
+        <w:t>:</w:t>
+      </w:r>
+      <w:r>
+        <w:t xml:space="preserve"> </w:t>
+      </w:r>
+      <w:r>
+        <w:rPr>
+          <w:sz w:val="20"/>
+        </w:rPr>
+        <w:t>Long training time</w:t>
+      </w:r>
+      <w:r>
+        <w:rPr>
+          <w:sz w:val="20"/>
+        </w:rPr>
+        <w:t xml:space="preserve">, </w:t>
+      </w:r>
+      <w:r>
+        <w:rPr>
+          <w:sz w:val="20"/>
+        </w:rPr>
+        <w:t>Difficult to understand the learned function (weights)</w:t>
+      </w:r>
+      <w:r>
+        <w:rPr>
+          <w:sz w:val="20"/>
+        </w:rPr>
+        <w:t xml:space="preserve">, </w:t>
+      </w:r>
+      <w:r>
+        <w:rPr>
+          <w:sz w:val="20"/>
+        </w:rPr>
+        <w:t>Not easy to incorporate domain knowledge</w:t>
+      </w:r>
+    </w:p>
+    <w:p>
+      <w:pPr>
+        <w:rPr>
+          <w:b/>
+          <w:sz w:val="20"/>
+        </w:rPr>
+      </w:pPr>
+      <w:r>
+        <w:rPr>
+          <w:rFonts w:hint="eastAsia"/>
+          <w:b/>
+          <w:sz w:val="20"/>
+        </w:rPr>
+        <w:t>S</w:t>
+      </w:r>
+      <w:r>
+        <w:rPr>
+          <w:b/>
+          <w:sz w:val="20"/>
+        </w:rPr>
+        <w:t>VM</w:t>
+      </w:r>
+    </w:p>
+    <w:p>
+      <w:pPr>
+        <w:pStyle w:val="a3"/>
+        <w:numPr>
+          <w:ilvl w:val="0"/>
+          <w:numId w:val="7"/>
+        </w:numPr>
+        <w:ind w:firstLineChars="0"/>
+        <w:rPr>
+          <w:sz w:val="20"/>
+        </w:rPr>
+      </w:pPr>
+      <w:r>
+        <w:rPr>
+          <w:b/>
+          <w:sz w:val="20"/>
+        </w:rPr>
+        <w:t>Strength</w:t>
+      </w:r>
+      <w:r>
+        <w:rPr>
+          <w:sz w:val="20"/>
+        </w:rPr>
+        <w:t xml:space="preserve">: </w:t>
+      </w:r>
+      <w:r>
+        <w:rPr>
+          <w:sz w:val="20"/>
+        </w:rPr>
+        <w:t>SVM is effective on high dimensional data</w:t>
+      </w:r>
+      <w:r>
+        <w:rPr>
+          <w:sz w:val="20"/>
+        </w:rPr>
+        <w:t>; A</w:t>
+      </w:r>
+      <w:r>
+        <w:rPr>
+          <w:sz w:val="20"/>
+        </w:rPr>
+        <w:t xml:space="preserve">ccuracy is high owing to their ability to model complex nonlinear </w:t>
+      </w:r>
+      <w:r>
+        <w:rPr>
+          <w:sz w:val="20"/>
+        </w:rPr>
+        <w:lastRenderedPageBreak/>
+        <w:t>decision boundaries</w:t>
+      </w:r>
+      <w:r>
+        <w:rPr>
+          <w:sz w:val="20"/>
+        </w:rPr>
+        <w:t xml:space="preserve">; </w:t>
+      </w:r>
+      <w:r>
+        <w:rPr>
+          <w:sz w:val="20"/>
+        </w:rPr>
+        <w:t>SVM can also be used for classifying multiple (&gt; 2) classes and for regression analysis (with additional parameters)</w:t>
+      </w:r>
+    </w:p>
+    <w:p>
+      <w:pPr>
+        <w:pStyle w:val="a3"/>
+        <w:numPr>
+          <w:ilvl w:val="0"/>
+          <w:numId w:val="7"/>
+        </w:numPr>
+        <w:ind w:firstLineChars="0"/>
+        <w:rPr>
+          <w:sz w:val="20"/>
+        </w:rPr>
+      </w:pPr>
+      <w:r>
+        <w:rPr>
+          <w:b/>
+          <w:sz w:val="20"/>
+        </w:rPr>
+        <w:t>Weakness</w:t>
+      </w:r>
+      <w:r>
+        <w:rPr>
+          <w:sz w:val="20"/>
+        </w:rPr>
+        <w:t xml:space="preserve">: </w:t>
+      </w:r>
+      <w:r>
+        <w:rPr>
+          <w:sz w:val="20"/>
+        </w:rPr>
+        <w:t>SVM is not scalable to the number of data objects in terms of training time and memory usage</w:t>
+      </w:r>
+      <w:r>
+        <w:rPr>
+          <w:sz w:val="20"/>
+        </w:rPr>
+        <w:t xml:space="preserve">. </w:t>
+      </w:r>
+      <w:r>
+        <w:rPr>
+          <w:sz w:val="20"/>
+        </w:rPr>
+        <w:t>parameters of a solved model are difficult to interpret</w:t>
+      </w:r>
+      <w:r>
+        <w:rPr>
+          <w:sz w:val="20"/>
+        </w:rPr>
+        <w:t xml:space="preserve">, </w:t>
+      </w:r>
+      <w:r>
+        <w:rPr>
+          <w:sz w:val="20"/>
+        </w:rPr>
+        <w:t>Training can be slow</w:t>
+      </w:r>
+    </w:p>
+    <w:p>
+      <w:pPr>
+        <w:rPr>
+          <w:rFonts w:ascii="Helvetica" w:hAnsi="Helvetica" w:cs="Helvetica"/>
+          <w:color w:val="333333"/>
+          <w:sz w:val="20"/>
+          <w:szCs w:val="20"/>
+          <w:shd w:val="clear" w:color="auto" w:fill="FFFFFF"/>
+        </w:rPr>
+      </w:pPr>
+      <w:r>
+        <w:rPr>
+          <w:b/>
+          <w:sz w:val="20"/>
+        </w:rPr>
+        <w:t>CNN</w:t>
+      </w:r>
+      <w:r>
+        <w:rPr>
+          <w:rFonts w:hint="eastAsia"/>
+          <w:sz w:val="20"/>
+        </w:rPr>
+        <w:t>:</w:t>
+      </w:r>
+      <w:r>
+        <w:rPr>
+          <w:sz w:val="20"/>
+        </w:rPr>
+        <w:t xml:space="preserve"> </w:t>
+      </w:r>
+      <w:r>
+        <w:rPr>
+          <w:rFonts w:ascii="Helvetica" w:hAnsi="Helvetica" w:cs="Helvetica"/>
+          <w:color w:val="333333"/>
+          <w:sz w:val="20"/>
+          <w:szCs w:val="20"/>
+          <w:shd w:val="clear" w:color="auto" w:fill="FFFFFF"/>
+        </w:rPr>
+        <w:t>Three properties of CNN: local connectivity, parameter sharing and subsampling.</w:t>
+      </w:r>
+    </w:p>
+    <w:p>
+      <w:pPr>
+        <w:rPr>
+          <w:sz w:val="20"/>
+        </w:rPr>
+      </w:pPr>
+      <w:r>
+        <w:rPr>
+          <w:b/>
+          <w:sz w:val="20"/>
+        </w:rPr>
+        <w:t>Major obstacles of RNN</w:t>
+      </w:r>
+      <w:r>
+        <w:rPr>
+          <w:b/>
+          <w:sz w:val="20"/>
+        </w:rPr>
+        <w:t xml:space="preserve">: </w:t>
+      </w:r>
+      <w:r>
+        <w:rPr>
+          <w:sz w:val="20"/>
+        </w:rPr>
+        <w:t>Vanishing</w:t>
+      </w:r>
+      <w:r>
+        <w:rPr>
+          <w:sz w:val="20"/>
+        </w:rPr>
+        <w:t xml:space="preserve"> </w:t>
+      </w:r>
+      <w:r>
+        <w:rPr>
+          <w:sz w:val="20"/>
+        </w:rPr>
+        <w:t>and</w:t>
+      </w:r>
+      <w:r>
+        <w:rPr>
+          <w:sz w:val="20"/>
+        </w:rPr>
+        <w:t xml:space="preserve"> </w:t>
+      </w:r>
+      <w:r>
+        <w:rPr>
+          <w:sz w:val="20"/>
+        </w:rPr>
+        <w:t>exploding</w:t>
+      </w:r>
+      <w:r>
+        <w:rPr>
+          <w:sz w:val="20"/>
+        </w:rPr>
+        <w:t xml:space="preserve"> </w:t>
+      </w:r>
+      <w:r>
+        <w:rPr>
+          <w:sz w:val="20"/>
+        </w:rPr>
+        <w:t>gradients</w:t>
+      </w:r>
+      <w:r>
+        <w:rPr>
+          <w:sz w:val="20"/>
+        </w:rPr>
+        <w:t>. I</w:t>
+      </w:r>
+      <w:r>
+        <w:rPr>
+          <w:sz w:val="20"/>
+        </w:rPr>
+        <w:t>t is difficult to model long-range dependencies (10 timestamps or more)</w:t>
+      </w:r>
+    </w:p>
+    <w:p>
+      <w:pPr>
+        <w:rPr>
+          <w:sz w:val="20"/>
+        </w:rPr>
+      </w:pPr>
+      <w:r>
+        <w:rPr>
+          <w:b/>
+          <w:sz w:val="20"/>
+        </w:rPr>
+        <w:t xml:space="preserve">Why pattern-based </w:t>
+      </w:r>
+      <w:r>
+        <w:rPr>
+          <w:b/>
+          <w:sz w:val="20"/>
+        </w:rPr>
+        <w:t>classification</w:t>
+      </w:r>
+      <w:r>
+        <w:rPr>
+          <w:b/>
+          <w:sz w:val="20"/>
+        </w:rPr>
+        <w:t>?</w:t>
+      </w:r>
+    </w:p>
+    <w:p>
+      <w:pPr>
+        <w:pStyle w:val="a3"/>
+        <w:numPr>
+          <w:ilvl w:val="0"/>
+          <w:numId w:val="8"/>
+        </w:numPr>
+        <w:ind w:firstLineChars="0"/>
+        <w:rPr>
+          <w:sz w:val="20"/>
+        </w:rPr>
+      </w:pPr>
+      <w:r>
+        <w:rPr>
+          <w:sz w:val="20"/>
+        </w:rPr>
+        <w:t>Feature construction</w:t>
+      </w:r>
+      <w:r>
+        <w:rPr>
+          <w:sz w:val="20"/>
+        </w:rPr>
+        <w:t>:</w:t>
+      </w:r>
+      <w:r>
+        <w:rPr>
+          <w:sz w:val="20"/>
+        </w:rPr>
+        <w:t xml:space="preserve"> Higher order; compact; discriminative</w:t>
+      </w:r>
+    </w:p>
+    <w:p>
+      <w:pPr>
+        <w:pStyle w:val="a3"/>
+        <w:numPr>
+          <w:ilvl w:val="0"/>
+          <w:numId w:val="8"/>
+        </w:numPr>
+        <w:ind w:firstLineChars="0"/>
+        <w:rPr>
+          <w:sz w:val="20"/>
+        </w:rPr>
+      </w:pPr>
+      <w:r>
+        <w:rPr>
+          <w:sz w:val="20"/>
+        </w:rPr>
+        <w:t>Complex data modeling</w:t>
+      </w:r>
+      <w:r>
+        <w:rPr>
+          <w:sz w:val="20"/>
+        </w:rPr>
+        <w:t xml:space="preserve">: </w:t>
+      </w:r>
+      <w:r>
+        <w:rPr>
+          <w:sz w:val="20"/>
+        </w:rPr>
+        <w:t>Graphs</w:t>
+      </w:r>
+      <w:r>
+        <w:rPr>
+          <w:sz w:val="20"/>
+        </w:rPr>
+        <w:t xml:space="preserve">, </w:t>
+      </w:r>
+      <w:r>
+        <w:rPr>
+          <w:sz w:val="20"/>
+        </w:rPr>
+        <w:t>Sequences</w:t>
+      </w:r>
+      <w:r>
+        <w:rPr>
+          <w:sz w:val="20"/>
+        </w:rPr>
+        <w:t xml:space="preserve">, </w:t>
+      </w:r>
+      <w:r>
+        <w:rPr>
+          <w:sz w:val="20"/>
+        </w:rPr>
+        <w:t>Semi-structured/unstructured data</w:t>
+      </w:r>
+    </w:p>
+    <w:p>
+      <w:pPr>
+        <w:rPr>
+          <w:rFonts w:hint="eastAsia"/>
+          <w:sz w:val="20"/>
+        </w:rPr>
+      </w:pPr>
+      <w:proofErr w:type="spellStart"/>
+      <w:r>
+        <w:rPr>
+          <w:rFonts w:ascii="Helvetica" w:hAnsi="Helvetica" w:cs="Helvetica"/>
+          <w:b/>
+          <w:color w:val="333333"/>
+          <w:sz w:val="20"/>
+          <w:szCs w:val="20"/>
+          <w:shd w:val="clear" w:color="auto" w:fill="FFFFFF"/>
+        </w:rPr>
+        <w:t>DPClass</w:t>
+      </w:r>
+      <w:proofErr w:type="spellEnd"/>
+      <w:r>
+        <w:rPr>
+          <w:rFonts w:ascii="Helvetica" w:hAnsi="Helvetica" w:cs="Helvetica"/>
+          <w:b/>
+          <w:color w:val="333333"/>
+          <w:sz w:val="20"/>
+          <w:szCs w:val="20"/>
+          <w:shd w:val="clear" w:color="auto" w:fill="FFFFFF"/>
+        </w:rPr>
+        <w:t xml:space="preserve"> framework</w:t>
+      </w:r>
+      <w:r>
+        <w:rPr>
+          <w:rFonts w:ascii="Helvetica" w:hAnsi="Helvetica" w:cs="Helvetica"/>
+          <w:color w:val="333333"/>
+          <w:sz w:val="20"/>
+          <w:szCs w:val="20"/>
+          <w:shd w:val="clear" w:color="auto" w:fill="FFFFFF"/>
+        </w:rPr>
+        <w:t xml:space="preserve">. Highlights: 1) only need a few discriminative patterns (e.g. 20) 2) able to handle categorical </w:t>
+      </w:r>
+      <w:r>
+        <w:rPr>
+          <w:rFonts w:ascii="Helvetica" w:hAnsi="Helvetica" w:cs="Helvetica"/>
+          <w:color w:val="333333"/>
+          <w:sz w:val="20"/>
+          <w:szCs w:val="20"/>
+          <w:shd w:val="clear" w:color="auto" w:fill="FFFFFF"/>
+        </w:rPr>
+        <w:t xml:space="preserve">and numerical </w:t>
+      </w:r>
       <w:bookmarkStart w:id="0" w:name="_GoBack"/>
       <w:bookmarkEnd w:id="0"/>
+      <w:r>
+        <w:rPr>
+          <w:rFonts w:ascii="Helvetica" w:hAnsi="Helvetica" w:cs="Helvetica"/>
+          <w:color w:val="333333"/>
+          <w:sz w:val="20"/>
+          <w:szCs w:val="20"/>
+          <w:shd w:val="clear" w:color="auto" w:fill="FFFFFF"/>
+        </w:rPr>
+        <w:t>variables</w:t>
+      </w:r>
     </w:p>
     <w:sectPr>
       <w:pgSz w:w="11906" w:h="16838"/>
@@ -1827,9 +2465,235 @@
     </w:lvl>
   </w:abstractNum>
   <w:abstractNum w:abstractNumId="5" w15:restartNumberingAfterBreak="0">
+    <w:nsid w:val="4E282016"/>
+    <w:multiLevelType w:val="hybridMultilevel"/>
+    <w:tmpl w:val="6D5E2B1A"/>
+    <w:lvl w:ilvl="0" w:tplc="04090001">
+      <w:start w:val="1"/>
+      <w:numFmt w:val="bullet"/>
+      <w:lvlText w:val=""/>
+      <w:lvlJc w:val="left"/>
+      <w:pPr>
+        <w:ind w:left="420" w:hanging="420"/>
+      </w:pPr>
+      <w:rPr>
+        <w:rFonts w:ascii="Wingdings" w:hAnsi="Wingdings" w:hint="default"/>
+      </w:rPr>
+    </w:lvl>
+    <w:lvl w:ilvl="1" w:tplc="04090003">
+      <w:start w:val="1"/>
+      <w:numFmt w:val="bullet"/>
+      <w:lvlText w:val=""/>
+      <w:lvlJc w:val="left"/>
+      <w:pPr>
+        <w:ind w:left="840" w:hanging="420"/>
+      </w:pPr>
+      <w:rPr>
+        <w:rFonts w:ascii="Wingdings" w:hAnsi="Wingdings" w:hint="default"/>
+      </w:rPr>
+    </w:lvl>
+    <w:lvl w:ilvl="2" w:tplc="04090005" w:tentative="1">
+      <w:start w:val="1"/>
+      <w:numFmt w:val="bullet"/>
+      <w:lvlText w:val=""/>
+      <w:lvlJc w:val="left"/>
+      <w:pPr>
+        <w:ind w:left="1260" w:hanging="420"/>
+      </w:pPr>
+      <w:rPr>
+        <w:rFonts w:ascii="Wingdings" w:hAnsi="Wingdings" w:hint="default"/>
+      </w:rPr>
+    </w:lvl>
+    <w:lvl w:ilvl="3" w:tplc="04090001" w:tentative="1">
+      <w:start w:val="1"/>
+      <w:numFmt w:val="bullet"/>
+      <w:lvlText w:val=""/>
+      <w:lvlJc w:val="left"/>
+      <w:pPr>
+        <w:ind w:left="1680" w:hanging="420"/>
+      </w:pPr>
+      <w:rPr>
+        <w:rFonts w:ascii="Wingdings" w:hAnsi="Wingdings" w:hint="default"/>
+      </w:rPr>
+    </w:lvl>
+    <w:lvl w:ilvl="4" w:tplc="04090003" w:tentative="1">
+      <w:start w:val="1"/>
+      <w:numFmt w:val="bullet"/>
+      <w:lvlText w:val=""/>
+      <w:lvlJc w:val="left"/>
+      <w:pPr>
+        <w:ind w:left="2100" w:hanging="420"/>
+      </w:pPr>
+      <w:rPr>
+        <w:rFonts w:ascii="Wingdings" w:hAnsi="Wingdings" w:hint="default"/>
+      </w:rPr>
+    </w:lvl>
+    <w:lvl w:ilvl="5" w:tplc="04090005" w:tentative="1">
+      <w:start w:val="1"/>
+      <w:numFmt w:val="bullet"/>
+      <w:lvlText w:val=""/>
+      <w:lvlJc w:val="left"/>
+      <w:pPr>
+        <w:ind w:left="2520" w:hanging="420"/>
+      </w:pPr>
+      <w:rPr>
+        <w:rFonts w:ascii="Wingdings" w:hAnsi="Wingdings" w:hint="default"/>
+      </w:rPr>
+    </w:lvl>
+    <w:lvl w:ilvl="6" w:tplc="04090001" w:tentative="1">
+      <w:start w:val="1"/>
+      <w:numFmt w:val="bullet"/>
+      <w:lvlText w:val=""/>
+      <w:lvlJc w:val="left"/>
+      <w:pPr>
+        <w:ind w:left="2940" w:hanging="420"/>
+      </w:pPr>
+      <w:rPr>
+        <w:rFonts w:ascii="Wingdings" w:hAnsi="Wingdings" w:hint="default"/>
+      </w:rPr>
+    </w:lvl>
+    <w:lvl w:ilvl="7" w:tplc="04090003" w:tentative="1">
+      <w:start w:val="1"/>
+      <w:numFmt w:val="bullet"/>
+      <w:lvlText w:val=""/>
+      <w:lvlJc w:val="left"/>
+      <w:pPr>
+        <w:ind w:left="3360" w:hanging="420"/>
+      </w:pPr>
+      <w:rPr>
+        <w:rFonts w:ascii="Wingdings" w:hAnsi="Wingdings" w:hint="default"/>
+      </w:rPr>
+    </w:lvl>
+    <w:lvl w:ilvl="8" w:tplc="04090005" w:tentative="1">
+      <w:start w:val="1"/>
+      <w:numFmt w:val="bullet"/>
+      <w:lvlText w:val=""/>
+      <w:lvlJc w:val="left"/>
+      <w:pPr>
+        <w:ind w:left="3780" w:hanging="420"/>
+      </w:pPr>
+      <w:rPr>
+        <w:rFonts w:ascii="Wingdings" w:hAnsi="Wingdings" w:hint="default"/>
+      </w:rPr>
+    </w:lvl>
+  </w:abstractNum>
+  <w:abstractNum w:abstractNumId="6" w15:restartNumberingAfterBreak="0">
     <w:nsid w:val="643459F8"/>
     <w:multiLevelType w:val="hybridMultilevel"/>
     <w:tmpl w:val="7AAC8F52"/>
+    <w:lvl w:ilvl="0" w:tplc="04090001">
+      <w:start w:val="1"/>
+      <w:numFmt w:val="bullet"/>
+      <w:lvlText w:val=""/>
+      <w:lvlJc w:val="left"/>
+      <w:pPr>
+        <w:ind w:left="420" w:hanging="420"/>
+      </w:pPr>
+      <w:rPr>
+        <w:rFonts w:ascii="Wingdings" w:hAnsi="Wingdings" w:hint="default"/>
+      </w:rPr>
+    </w:lvl>
+    <w:lvl w:ilvl="1" w:tplc="04090003" w:tentative="1">
+      <w:start w:val="1"/>
+      <w:numFmt w:val="bullet"/>
+      <w:lvlText w:val=""/>
+      <w:lvlJc w:val="left"/>
+      <w:pPr>
+        <w:ind w:left="840" w:hanging="420"/>
+      </w:pPr>
+      <w:rPr>
+        <w:rFonts w:ascii="Wingdings" w:hAnsi="Wingdings" w:hint="default"/>
+      </w:rPr>
+    </w:lvl>
+    <w:lvl w:ilvl="2" w:tplc="04090005" w:tentative="1">
+      <w:start w:val="1"/>
+      <w:numFmt w:val="bullet"/>
+      <w:lvlText w:val=""/>
+      <w:lvlJc w:val="left"/>
+      <w:pPr>
+        <w:ind w:left="1260" w:hanging="420"/>
+      </w:pPr>
+      <w:rPr>
+        <w:rFonts w:ascii="Wingdings" w:hAnsi="Wingdings" w:hint="default"/>
+      </w:rPr>
+    </w:lvl>
+    <w:lvl w:ilvl="3" w:tplc="04090001" w:tentative="1">
+      <w:start w:val="1"/>
+      <w:numFmt w:val="bullet"/>
+      <w:lvlText w:val=""/>
+      <w:lvlJc w:val="left"/>
+      <w:pPr>
+        <w:ind w:left="1680" w:hanging="420"/>
+      </w:pPr>
+      <w:rPr>
+        <w:rFonts w:ascii="Wingdings" w:hAnsi="Wingdings" w:hint="default"/>
+      </w:rPr>
+    </w:lvl>
+    <w:lvl w:ilvl="4" w:tplc="04090003" w:tentative="1">
+      <w:start w:val="1"/>
+      <w:numFmt w:val="bullet"/>
+      <w:lvlText w:val=""/>
+      <w:lvlJc w:val="left"/>
+      <w:pPr>
+        <w:ind w:left="2100" w:hanging="420"/>
+      </w:pPr>
+      <w:rPr>
+        <w:rFonts w:ascii="Wingdings" w:hAnsi="Wingdings" w:hint="default"/>
+      </w:rPr>
+    </w:lvl>
+    <w:lvl w:ilvl="5" w:tplc="04090005" w:tentative="1">
+      <w:start w:val="1"/>
+      <w:numFmt w:val="bullet"/>
+      <w:lvlText w:val=""/>
+      <w:lvlJc w:val="left"/>
+      <w:pPr>
+        <w:ind w:left="2520" w:hanging="420"/>
+      </w:pPr>
+      <w:rPr>
+        <w:rFonts w:ascii="Wingdings" w:hAnsi="Wingdings" w:hint="default"/>
+      </w:rPr>
+    </w:lvl>
+    <w:lvl w:ilvl="6" w:tplc="04090001" w:tentative="1">
+      <w:start w:val="1"/>
+      <w:numFmt w:val="bullet"/>
+      <w:lvlText w:val=""/>
+      <w:lvlJc w:val="left"/>
+      <w:pPr>
+        <w:ind w:left="2940" w:hanging="420"/>
+      </w:pPr>
+      <w:rPr>
+        <w:rFonts w:ascii="Wingdings" w:hAnsi="Wingdings" w:hint="default"/>
+      </w:rPr>
+    </w:lvl>
+    <w:lvl w:ilvl="7" w:tplc="04090003" w:tentative="1">
+      <w:start w:val="1"/>
+      <w:numFmt w:val="bullet"/>
+      <w:lvlText w:val=""/>
+      <w:lvlJc w:val="left"/>
+      <w:pPr>
+        <w:ind w:left="3360" w:hanging="420"/>
+      </w:pPr>
+      <w:rPr>
+        <w:rFonts w:ascii="Wingdings" w:hAnsi="Wingdings" w:hint="default"/>
+      </w:rPr>
+    </w:lvl>
+    <w:lvl w:ilvl="8" w:tplc="04090005" w:tentative="1">
+      <w:start w:val="1"/>
+      <w:numFmt w:val="bullet"/>
+      <w:lvlText w:val=""/>
+      <w:lvlJc w:val="left"/>
+      <w:pPr>
+        <w:ind w:left="3780" w:hanging="420"/>
+      </w:pPr>
+      <w:rPr>
+        <w:rFonts w:ascii="Wingdings" w:hAnsi="Wingdings" w:hint="default"/>
+      </w:rPr>
+    </w:lvl>
+  </w:abstractNum>
+  <w:abstractNum w:abstractNumId="7" w15:restartNumberingAfterBreak="0">
+    <w:nsid w:val="790634FD"/>
+    <w:multiLevelType w:val="hybridMultilevel"/>
+    <w:tmpl w:val="2BF0E8E0"/>
     <w:lvl w:ilvl="0" w:tplc="04090001">
       <w:start w:val="1"/>
       <w:numFmt w:val="bullet"/>
@@ -1952,10 +2816,16 @@
     <w:abstractNumId w:val="0"/>
   </w:num>
   <w:num w:numId="5">
-    <w:abstractNumId w:val="5"/>
+    <w:abstractNumId w:val="6"/>
   </w:num>
   <w:num w:numId="6">
     <w:abstractNumId w:val="4"/>
+  </w:num>
+  <w:num w:numId="7">
+    <w:abstractNumId w:val="5"/>
+  </w:num>
+  <w:num w:numId="8">
+    <w:abstractNumId w:val="7"/>
   </w:num>
 </w:numbering>
 </file>
@@ -2363,6 +3233,7 @@
   <w:style w:type="character" w:default="1" w:styleId="a0">
     <w:name w:val="Default Paragraph Font"/>
     <w:uiPriority w:val="1"/>
+    <w:semiHidden/>
     <w:unhideWhenUsed/>
   </w:style>
   <w:style w:type="table" w:default="1" w:styleId="a1">

</xml_diff>